<commit_message>
Modified the Word document called ISYS3001.docx
Cherry1315's document 🚀
</commit_message>
<xml_diff>
--- a/ISYS3001.docx
+++ b/ISYS3001.docx
@@ -111,7 +111,20 @@
         <w:t>…</w:t>
       </w:r>
     </w:p>
+    <w:p>
+      <w:r>
+        <w:t>Version management is needed to keep track of the system, especially when multiple people are working on it, and especially if the system needs to revert to an older version due to issues.</w:t>
+      </w:r>
+    </w:p>
     <w:p/>
+    <w:p>
+      <w:r>
+        <w:t>~</w:t>
+      </w:r>
+      <w:r>
+        <w:t>Cherry1315</w:t>
+      </w:r>
+    </w:p>
     <w:sectPr>
       <w:pgSz w:w="11906" w:h="16838"/>
       <w:pgMar w:top="1440" w:right="1440" w:bottom="1440" w:left="1440" w:header="708" w:footer="708" w:gutter="0"/>

</xml_diff>

<commit_message>
Changes made to the .docx document
</commit_message>
<xml_diff>
--- a/ISYS3001.docx
+++ b/ISYS3001.docx
@@ -109,6 +109,17 @@
     <w:p>
       <w:r>
         <w:t>…</w:t>
+      </w:r>
+    </w:p>
+    <w:p/>
+    <w:p>
+      <w:r>
+        <w:t xml:space="preserve">Version management is an important software development practice for tracking the changes made to the original code. </w:t>
+      </w:r>
+    </w:p>
+    <w:p>
+      <w:r>
+        <w:t>Roshan-lama-dev</w:t>
       </w:r>
     </w:p>
     <w:p/>

</xml_diff>

<commit_message>
Update ISYS3001.docx add version management comment
</commit_message>
<xml_diff>
--- a/ISYS3001.docx
+++ b/ISYS3001.docx
@@ -107,11 +107,24 @@
       </w:r>
     </w:p>
     <w:p>
-      <w:r>
-        <w:t>…</w:t>
+      <w:pPr>
+        <w:rPr>
+          <w:lang w:val="en-US"/>
+        </w:rPr>
+      </w:pPr>
+      <w:r>
+        <w:rPr>
+          <w:lang w:val="en-US"/>
+        </w:rPr>
+        <w:t>Version management allows developers to ke</w:t>
+      </w:r>
+      <w:r>
+        <w:rPr>
+          <w:lang w:val="en-US"/>
+        </w:rPr>
+        <w:t>ep track of changes made on the software.</w:t>
       </w:r>
     </w:p>
-    <w:p/>
     <w:sectPr>
       <w:pgSz w:w="11906" w:h="16838"/>
       <w:pgMar w:top="1440" w:right="1440" w:bottom="1440" w:left="1440" w:header="708" w:footer="708" w:gutter="0"/>
@@ -521,13 +534,13 @@
     <w:name w:val="Normal"/>
     <w:qFormat/>
   </w:style>
-  <w:style w:type="character" w:default="1" w:styleId="DefaultParagraphFont">
+  <w:style w:type="character" w:default="1" w:styleId="Policepardfaut">
     <w:name w:val="Default Paragraph Font"/>
     <w:uiPriority w:val="1"/>
     <w:semiHidden/>
     <w:unhideWhenUsed/>
   </w:style>
-  <w:style w:type="table" w:default="1" w:styleId="TableNormal">
+  <w:style w:type="table" w:default="1" w:styleId="TableauNormal">
     <w:name w:val="Normal Table"/>
     <w:uiPriority w:val="99"/>
     <w:semiHidden/>
@@ -542,7 +555,7 @@
       </w:tblCellMar>
     </w:tblPr>
   </w:style>
-  <w:style w:type="numbering" w:default="1" w:styleId="NoList">
+  <w:style w:type="numbering" w:default="1" w:styleId="Aucuneliste">
     <w:name w:val="No List"/>
     <w:uiPriority w:val="99"/>
     <w:semiHidden/>

</xml_diff>

<commit_message>
Changed the ISYS3001 Document Text
</commit_message>
<xml_diff>
--- a/ISYS3001.docx
+++ b/ISYS3001.docx
@@ -1,6 +1,6 @@
 
 <file path=word/document.xml><?xml version="1.0" encoding="utf-8"?>
-<w:document xmlns:wpc="http://schemas.microsoft.com/office/word/2010/wordprocessingCanvas" xmlns:cx="http://schemas.microsoft.com/office/drawing/2014/chartex" xmlns:cx1="http://schemas.microsoft.com/office/drawing/2015/9/8/chartex" xmlns:cx2="http://schemas.microsoft.com/office/drawing/2015/10/21/chartex" xmlns:cx3="http://schemas.microsoft.com/office/drawing/2016/5/9/chartex" xmlns:cx4="http://schemas.microsoft.com/office/drawing/2016/5/10/chartex" xmlns:cx5="http://schemas.microsoft.com/office/drawing/2016/5/11/chartex" xmlns:cx6="http://schemas.microsoft.com/office/drawing/2016/5/12/chartex" xmlns:cx7="http://schemas.microsoft.com/office/drawing/2016/5/13/chartex" xmlns:cx8="http://schemas.microsoft.com/office/drawing/2016/5/14/chartex" xmlns:mc="http://schemas.openxmlformats.org/markup-compatibility/2006" xmlns:aink="http://schemas.microsoft.com/office/drawing/2016/ink" xmlns:am3d="http://schemas.microsoft.com/office/drawing/2017/model3d" xmlns:o="urn:schemas-microsoft-com:office:office" xmlns:oel="http://schemas.microsoft.com/office/2019/extlst" xmlns:r="http://schemas.openxmlformats.org/officeDocument/2006/relationships" xmlns:m="http://schemas.openxmlformats.org/officeDocument/2006/math" xmlns:v="urn:schemas-microsoft-com:vml" xmlns:wp14="http://schemas.microsoft.com/office/word/2010/wordprocessingDrawing" xmlns:wp="http://schemas.openxmlformats.org/drawingml/2006/wordprocessingDrawing" xmlns:w10="urn:schemas-microsoft-com:office:word" xmlns:w="http://schemas.openxmlformats.org/wordprocessingml/2006/main" xmlns:w14="http://schemas.microsoft.com/office/word/2010/wordml" xmlns:w15="http://schemas.microsoft.com/office/word/2012/wordml" xmlns:w16cex="http://schemas.microsoft.com/office/word/2018/wordml/cex" xmlns:w16cid="http://schemas.microsoft.com/office/word/2016/wordml/cid" xmlns:w16="http://schemas.microsoft.com/office/word/2018/wordml" xmlns:w16sdtdh="http://schemas.microsoft.com/office/word/2020/wordml/sdtdatahash" xmlns:w16se="http://schemas.microsoft.com/office/word/2015/wordml/symex" xmlns:wpg="http://schemas.microsoft.com/office/word/2010/wordprocessingGroup" xmlns:wpi="http://schemas.microsoft.com/office/word/2010/wordprocessingInk" xmlns:wne="http://schemas.microsoft.com/office/word/2006/wordml" xmlns:wps="http://schemas.microsoft.com/office/word/2010/wordprocessingShape" mc:Ignorable="w14 w15 w16se w16cid w16 w16cex w16sdtdh wp14">
+<w:document xmlns:wpc="http://schemas.microsoft.com/office/word/2010/wordprocessingCanvas" xmlns:cx="http://schemas.microsoft.com/office/drawing/2014/chartex" xmlns:cx1="http://schemas.microsoft.com/office/drawing/2015/9/8/chartex" xmlns:cx2="http://schemas.microsoft.com/office/drawing/2015/10/21/chartex" xmlns:cx3="http://schemas.microsoft.com/office/drawing/2016/5/9/chartex" xmlns:cx4="http://schemas.microsoft.com/office/drawing/2016/5/10/chartex" xmlns:cx5="http://schemas.microsoft.com/office/drawing/2016/5/11/chartex" xmlns:cx6="http://schemas.microsoft.com/office/drawing/2016/5/12/chartex" xmlns:cx7="http://schemas.microsoft.com/office/drawing/2016/5/13/chartex" xmlns:cx8="http://schemas.microsoft.com/office/drawing/2016/5/14/chartex" xmlns:mc="http://schemas.openxmlformats.org/markup-compatibility/2006" xmlns:aink="http://schemas.microsoft.com/office/drawing/2016/ink" xmlns:am3d="http://schemas.microsoft.com/office/drawing/2017/model3d" xmlns:o="urn:schemas-microsoft-com:office:office" xmlns:r="http://schemas.openxmlformats.org/officeDocument/2006/relationships" xmlns:m="http://schemas.openxmlformats.org/officeDocument/2006/math" xmlns:v="urn:schemas-microsoft-com:vml" xmlns:wp14="http://schemas.microsoft.com/office/word/2010/wordprocessingDrawing" xmlns:wp="http://schemas.openxmlformats.org/drawingml/2006/wordprocessingDrawing" xmlns:w10="urn:schemas-microsoft-com:office:word" xmlns:w="http://schemas.openxmlformats.org/wordprocessingml/2006/main" xmlns:w14="http://schemas.microsoft.com/office/word/2010/wordml" xmlns:w15="http://schemas.microsoft.com/office/word/2012/wordml" xmlns:w16cid="http://schemas.microsoft.com/office/word/2016/wordml/cid" xmlns:w16se="http://schemas.microsoft.com/office/word/2015/wordml/symex" xmlns:wpg="http://schemas.microsoft.com/office/word/2010/wordprocessingGroup" xmlns:wpi="http://schemas.microsoft.com/office/word/2010/wordprocessingInk" xmlns:wne="http://schemas.microsoft.com/office/word/2006/wordml" xmlns:wps="http://schemas.microsoft.com/office/word/2010/wordprocessingShape" mc:Ignorable="w14 w15 w16se w16cid wp14">
   <w:body>
     <w:p>
       <w:pPr>
@@ -108,10 +108,11 @@
     </w:p>
     <w:p>
       <w:r>
-        <w:t>…</w:t>
-      </w:r>
+        <w:t>Version Control is a distributed system which developer used for collaborations.</w:t>
+      </w:r>
+      <w:bookmarkStart w:id="0" w:name="_GoBack"/>
+      <w:bookmarkEnd w:id="0"/>
     </w:p>
-    <w:p/>
     <w:sectPr>
       <w:pgSz w:w="11906" w:h="16838"/>
       <w:pgMar w:top="1440" w:right="1440" w:bottom="1440" w:left="1440" w:header="708" w:footer="708" w:gutter="0"/>
@@ -123,7 +124,7 @@
 </file>
 
 <file path=word/styles.xml><?xml version="1.0" encoding="utf-8"?>
-<w:styles xmlns:mc="http://schemas.openxmlformats.org/markup-compatibility/2006" xmlns:r="http://schemas.openxmlformats.org/officeDocument/2006/relationships" xmlns:w="http://schemas.openxmlformats.org/wordprocessingml/2006/main" xmlns:w14="http://schemas.microsoft.com/office/word/2010/wordml" xmlns:w15="http://schemas.microsoft.com/office/word/2012/wordml" xmlns:w16cex="http://schemas.microsoft.com/office/word/2018/wordml/cex" xmlns:w16cid="http://schemas.microsoft.com/office/word/2016/wordml/cid" xmlns:w16="http://schemas.microsoft.com/office/word/2018/wordml" xmlns:w16sdtdh="http://schemas.microsoft.com/office/word/2020/wordml/sdtdatahash" xmlns:w16se="http://schemas.microsoft.com/office/word/2015/wordml/symex" mc:Ignorable="w14 w15 w16se w16cid w16 w16cex w16sdtdh">
+<w:styles xmlns:mc="http://schemas.openxmlformats.org/markup-compatibility/2006" xmlns:r="http://schemas.openxmlformats.org/officeDocument/2006/relationships" xmlns:w="http://schemas.openxmlformats.org/wordprocessingml/2006/main" xmlns:w14="http://schemas.microsoft.com/office/word/2010/wordml" xmlns:w15="http://schemas.microsoft.com/office/word/2012/wordml" xmlns:w16cid="http://schemas.microsoft.com/office/word/2016/wordml/cid" xmlns:w16se="http://schemas.microsoft.com/office/word/2015/wordml/symex" mc:Ignorable="w14 w15 w16se w16cid">
   <w:docDefaults>
     <w:rPrDefault>
       <w:rPr>
@@ -139,7 +140,7 @@
       </w:pPr>
     </w:pPrDefault>
   </w:docDefaults>
-  <w:latentStyles w:defLockedState="0" w:defUIPriority="99" w:defSemiHidden="0" w:defUnhideWhenUsed="0" w:defQFormat="0" w:count="376">
+  <w:latentStyles w:defLockedState="0" w:defUIPriority="99" w:defSemiHidden="0" w:defUnhideWhenUsed="0" w:defQFormat="0" w:count="375">
     <w:lsdException w:name="Normal" w:uiPriority="0" w:qFormat="1"/>
     <w:lsdException w:name="heading 1" w:uiPriority="9" w:qFormat="1"/>
     <w:lsdException w:name="heading 2" w:semiHidden="1" w:uiPriority="9" w:unhideWhenUsed="1" w:qFormat="1"/>
@@ -515,7 +516,6 @@
     <w:lsdException w:name="Smart Hyperlink" w:semiHidden="1" w:unhideWhenUsed="1"/>
     <w:lsdException w:name="Hashtag" w:semiHidden="1" w:unhideWhenUsed="1"/>
     <w:lsdException w:name="Unresolved Mention" w:semiHidden="1" w:unhideWhenUsed="1"/>
-    <w:lsdException w:name="Smart Link" w:semiHidden="1" w:unhideWhenUsed="1"/>
   </w:latentStyles>
   <w:style w:type="paragraph" w:default="1" w:styleId="Normal">
     <w:name w:val="Normal"/>

</xml_diff>

<commit_message>
Added information of Version Control in Document
</commit_message>
<xml_diff>
--- a/ISYS3001.docx
+++ b/ISYS3001.docx
@@ -1,6 +1,6 @@
 
 <file path=word/document.xml><?xml version="1.0" encoding="utf-8"?>
-<w:document xmlns:wpc="http://schemas.microsoft.com/office/word/2010/wordprocessingCanvas" xmlns:cx="http://schemas.microsoft.com/office/drawing/2014/chartex" xmlns:cx1="http://schemas.microsoft.com/office/drawing/2015/9/8/chartex" xmlns:cx2="http://schemas.microsoft.com/office/drawing/2015/10/21/chartex" xmlns:cx3="http://schemas.microsoft.com/office/drawing/2016/5/9/chartex" xmlns:cx4="http://schemas.microsoft.com/office/drawing/2016/5/10/chartex" xmlns:cx5="http://schemas.microsoft.com/office/drawing/2016/5/11/chartex" xmlns:cx6="http://schemas.microsoft.com/office/drawing/2016/5/12/chartex" xmlns:cx7="http://schemas.microsoft.com/office/drawing/2016/5/13/chartex" xmlns:cx8="http://schemas.microsoft.com/office/drawing/2016/5/14/chartex" xmlns:mc="http://schemas.openxmlformats.org/markup-compatibility/2006" xmlns:aink="http://schemas.microsoft.com/office/drawing/2016/ink" xmlns:am3d="http://schemas.microsoft.com/office/drawing/2017/model3d" xmlns:o="urn:schemas-microsoft-com:office:office" xmlns:oel="http://schemas.microsoft.com/office/2019/extlst" xmlns:r="http://schemas.openxmlformats.org/officeDocument/2006/relationships" xmlns:m="http://schemas.openxmlformats.org/officeDocument/2006/math" xmlns:v="urn:schemas-microsoft-com:vml" xmlns:wp14="http://schemas.microsoft.com/office/word/2010/wordprocessingDrawing" xmlns:wp="http://schemas.openxmlformats.org/drawingml/2006/wordprocessingDrawing" xmlns:w10="urn:schemas-microsoft-com:office:word" xmlns:w="http://schemas.openxmlformats.org/wordprocessingml/2006/main" xmlns:w14="http://schemas.microsoft.com/office/word/2010/wordml" xmlns:w15="http://schemas.microsoft.com/office/word/2012/wordml" xmlns:w16cex="http://schemas.microsoft.com/office/word/2018/wordml/cex" xmlns:w16cid="http://schemas.microsoft.com/office/word/2016/wordml/cid" xmlns:w16="http://schemas.microsoft.com/office/word/2018/wordml" xmlns:w16sdtdh="http://schemas.microsoft.com/office/word/2020/wordml/sdtdatahash" xmlns:w16se="http://schemas.microsoft.com/office/word/2015/wordml/symex" xmlns:wpg="http://schemas.microsoft.com/office/word/2010/wordprocessingGroup" xmlns:wpi="http://schemas.microsoft.com/office/word/2010/wordprocessingInk" xmlns:wne="http://schemas.microsoft.com/office/word/2006/wordml" xmlns:wps="http://schemas.microsoft.com/office/word/2010/wordprocessingShape" mc:Ignorable="w14 w15 w16se w16cid w16 w16cex w16sdtdh wp14">
+<w:document xmlns:wpc="http://schemas.microsoft.com/office/word/2010/wordprocessingCanvas" xmlns:cx="http://schemas.microsoft.com/office/drawing/2014/chartex" xmlns:cx1="http://schemas.microsoft.com/office/drawing/2015/9/8/chartex" xmlns:cx2="http://schemas.microsoft.com/office/drawing/2015/10/21/chartex" xmlns:cx3="http://schemas.microsoft.com/office/drawing/2016/5/9/chartex" xmlns:cx4="http://schemas.microsoft.com/office/drawing/2016/5/10/chartex" xmlns:cx5="http://schemas.microsoft.com/office/drawing/2016/5/11/chartex" xmlns:cx6="http://schemas.microsoft.com/office/drawing/2016/5/12/chartex" xmlns:cx7="http://schemas.microsoft.com/office/drawing/2016/5/13/chartex" xmlns:cx8="http://schemas.microsoft.com/office/drawing/2016/5/14/chartex" xmlns:mc="http://schemas.openxmlformats.org/markup-compatibility/2006" xmlns:aink="http://schemas.microsoft.com/office/drawing/2016/ink" xmlns:am3d="http://schemas.microsoft.com/office/drawing/2017/model3d" xmlns:o="urn:schemas-microsoft-com:office:office" xmlns:r="http://schemas.openxmlformats.org/officeDocument/2006/relationships" xmlns:m="http://schemas.openxmlformats.org/officeDocument/2006/math" xmlns:v="urn:schemas-microsoft-com:vml" xmlns:wp14="http://schemas.microsoft.com/office/word/2010/wordprocessingDrawing" xmlns:wp="http://schemas.openxmlformats.org/drawingml/2006/wordprocessingDrawing" xmlns:w10="urn:schemas-microsoft-com:office:word" xmlns:w="http://schemas.openxmlformats.org/wordprocessingml/2006/main" xmlns:w14="http://schemas.microsoft.com/office/word/2010/wordml" xmlns:w15="http://schemas.microsoft.com/office/word/2012/wordml" xmlns:w16cid="http://schemas.microsoft.com/office/word/2016/wordml/cid" xmlns:w16se="http://schemas.microsoft.com/office/word/2015/wordml/symex" xmlns:wpg="http://schemas.microsoft.com/office/word/2010/wordprocessingGroup" xmlns:wpi="http://schemas.microsoft.com/office/word/2010/wordprocessingInk" xmlns:wne="http://schemas.microsoft.com/office/word/2006/wordml" xmlns:wps="http://schemas.microsoft.com/office/word/2010/wordprocessingShape" mc:Ignorable="w14 w15 w16se w16cid wp14">
   <w:body>
     <w:p>
       <w:pPr>
@@ -108,10 +108,17 @@
     </w:p>
     <w:p>
       <w:r>
-        <w:t>…</w:t>
+        <w:t xml:space="preserve">Version Control </w:t>
+      </w:r>
+      <w:r>
+        <w:t>system is a kind of software that helps the developer team to efficiently communicate and manage(track</w:t>
+      </w:r>
+      <w:bookmarkStart w:id="0" w:name="_GoBack"/>
+      <w:bookmarkEnd w:id="0"/>
+      <w:r>
+        <w:t>) all the changes</w:t>
       </w:r>
     </w:p>
-    <w:p/>
     <w:sectPr>
       <w:pgSz w:w="11906" w:h="16838"/>
       <w:pgMar w:top="1440" w:right="1440" w:bottom="1440" w:left="1440" w:header="708" w:footer="708" w:gutter="0"/>
@@ -123,7 +130,7 @@
 </file>
 
 <file path=word/styles.xml><?xml version="1.0" encoding="utf-8"?>
-<w:styles xmlns:mc="http://schemas.openxmlformats.org/markup-compatibility/2006" xmlns:r="http://schemas.openxmlformats.org/officeDocument/2006/relationships" xmlns:w="http://schemas.openxmlformats.org/wordprocessingml/2006/main" xmlns:w14="http://schemas.microsoft.com/office/word/2010/wordml" xmlns:w15="http://schemas.microsoft.com/office/word/2012/wordml" xmlns:w16cex="http://schemas.microsoft.com/office/word/2018/wordml/cex" xmlns:w16cid="http://schemas.microsoft.com/office/word/2016/wordml/cid" xmlns:w16="http://schemas.microsoft.com/office/word/2018/wordml" xmlns:w16sdtdh="http://schemas.microsoft.com/office/word/2020/wordml/sdtdatahash" xmlns:w16se="http://schemas.microsoft.com/office/word/2015/wordml/symex" mc:Ignorable="w14 w15 w16se w16cid w16 w16cex w16sdtdh">
+<w:styles xmlns:mc="http://schemas.openxmlformats.org/markup-compatibility/2006" xmlns:r="http://schemas.openxmlformats.org/officeDocument/2006/relationships" xmlns:w="http://schemas.openxmlformats.org/wordprocessingml/2006/main" xmlns:w14="http://schemas.microsoft.com/office/word/2010/wordml" xmlns:w15="http://schemas.microsoft.com/office/word/2012/wordml" xmlns:w16cid="http://schemas.microsoft.com/office/word/2016/wordml/cid" xmlns:w16se="http://schemas.microsoft.com/office/word/2015/wordml/symex" mc:Ignorable="w14 w15 w16se w16cid">
   <w:docDefaults>
     <w:rPrDefault>
       <w:rPr>
@@ -139,7 +146,7 @@
       </w:pPr>
     </w:pPrDefault>
   </w:docDefaults>
-  <w:latentStyles w:defLockedState="0" w:defUIPriority="99" w:defSemiHidden="0" w:defUnhideWhenUsed="0" w:defQFormat="0" w:count="376">
+  <w:latentStyles w:defLockedState="0" w:defUIPriority="99" w:defSemiHidden="0" w:defUnhideWhenUsed="0" w:defQFormat="0" w:count="375">
     <w:lsdException w:name="Normal" w:uiPriority="0" w:qFormat="1"/>
     <w:lsdException w:name="heading 1" w:uiPriority="9" w:qFormat="1"/>
     <w:lsdException w:name="heading 2" w:semiHidden="1" w:uiPriority="9" w:unhideWhenUsed="1" w:qFormat="1"/>
@@ -515,7 +522,6 @@
     <w:lsdException w:name="Smart Hyperlink" w:semiHidden="1" w:unhideWhenUsed="1"/>
     <w:lsdException w:name="Hashtag" w:semiHidden="1" w:unhideWhenUsed="1"/>
     <w:lsdException w:name="Unresolved Mention" w:semiHidden="1" w:unhideWhenUsed="1"/>
-    <w:lsdException w:name="Smart Link" w:semiHidden="1" w:unhideWhenUsed="1"/>
   </w:latentStyles>
   <w:style w:type="paragraph" w:default="1" w:styleId="Normal">
     <w:name w:val="Normal"/>

</xml_diff>

<commit_message>
Doc update student name Luiza
</commit_message>
<xml_diff>
--- a/ISYS3001.docx
+++ b/ISYS3001.docx
@@ -112,6 +112,36 @@
       </w:r>
     </w:p>
     <w:p/>
+    <w:p/>
+    <w:p>
+      <w:pPr>
+        <w:pStyle w:val="ListParagraph"/>
+        <w:numPr>
+          <w:ilvl w:val="0"/>
+          <w:numId w:val="1"/>
+        </w:numPr>
+        <w:rPr>
+          <w:color w:val="000000" w:themeColor="text1"/>
+          <w:highlight w:val="cyan"/>
+        </w:rPr>
+      </w:pPr>
+      <w:r>
+        <w:rPr>
+          <w:color w:val="000000" w:themeColor="text1"/>
+          <w:highlight w:val="cyan"/>
+        </w:rPr>
+        <w:t xml:space="preserve">This was written by Luiza Sartori on the </w:t>
+      </w:r>
+      <w:proofErr w:type="gramStart"/>
+      <w:r>
+        <w:rPr>
+          <w:color w:val="000000" w:themeColor="text1"/>
+          <w:highlight w:val="cyan"/>
+        </w:rPr>
+        <w:t>22/03/2023</w:t>
+      </w:r>
+      <w:proofErr w:type="gramEnd"/>
+    </w:p>
     <w:sectPr>
       <w:pgSz w:w="11906" w:h="16838"/>
       <w:pgMar w:top="1440" w:right="1440" w:bottom="1440" w:left="1440" w:header="708" w:footer="708" w:gutter="0"/>
@@ -120,6 +150,127 @@
     </w:sectPr>
   </w:body>
 </w:document>
+</file>
+
+<file path=word/numbering.xml><?xml version="1.0" encoding="utf-8"?>
+<w:numbering xmlns:wpc="http://schemas.microsoft.com/office/word/2010/wordprocessingCanvas" xmlns:cx="http://schemas.microsoft.com/office/drawing/2014/chartex" xmlns:cx1="http://schemas.microsoft.com/office/drawing/2015/9/8/chartex" xmlns:cx2="http://schemas.microsoft.com/office/drawing/2015/10/21/chartex" xmlns:cx3="http://schemas.microsoft.com/office/drawing/2016/5/9/chartex" xmlns:cx4="http://schemas.microsoft.com/office/drawing/2016/5/10/chartex" xmlns:cx5="http://schemas.microsoft.com/office/drawing/2016/5/11/chartex" xmlns:cx6="http://schemas.microsoft.com/office/drawing/2016/5/12/chartex" xmlns:cx7="http://schemas.microsoft.com/office/drawing/2016/5/13/chartex" xmlns:cx8="http://schemas.microsoft.com/office/drawing/2016/5/14/chartex" xmlns:mc="http://schemas.openxmlformats.org/markup-compatibility/2006" xmlns:aink="http://schemas.microsoft.com/office/drawing/2016/ink" xmlns:am3d="http://schemas.microsoft.com/office/drawing/2017/model3d" xmlns:o="urn:schemas-microsoft-com:office:office" xmlns:oel="http://schemas.microsoft.com/office/2019/extlst" xmlns:r="http://schemas.openxmlformats.org/officeDocument/2006/relationships" xmlns:m="http://schemas.openxmlformats.org/officeDocument/2006/math" xmlns:v="urn:schemas-microsoft-com:vml" xmlns:wp14="http://schemas.microsoft.com/office/word/2010/wordprocessingDrawing" xmlns:wp="http://schemas.openxmlformats.org/drawingml/2006/wordprocessingDrawing" xmlns:w10="urn:schemas-microsoft-com:office:word" xmlns:w="http://schemas.openxmlformats.org/wordprocessingml/2006/main" xmlns:w14="http://schemas.microsoft.com/office/word/2010/wordml" xmlns:w15="http://schemas.microsoft.com/office/word/2012/wordml" xmlns:w16cex="http://schemas.microsoft.com/office/word/2018/wordml/cex" xmlns:w16cid="http://schemas.microsoft.com/office/word/2016/wordml/cid" xmlns:w16="http://schemas.microsoft.com/office/word/2018/wordml" xmlns:w16sdtdh="http://schemas.microsoft.com/office/word/2020/wordml/sdtdatahash" xmlns:w16se="http://schemas.microsoft.com/office/word/2015/wordml/symex" xmlns:wpg="http://schemas.microsoft.com/office/word/2010/wordprocessingGroup" xmlns:wpi="http://schemas.microsoft.com/office/word/2010/wordprocessingInk" xmlns:wne="http://schemas.microsoft.com/office/word/2006/wordml" xmlns:wps="http://schemas.microsoft.com/office/word/2010/wordprocessingShape" mc:Ignorable="w14 w15 w16se w16cid w16 w16cex w16sdtdh wp14">
+  <w:abstractNum w:abstractNumId="0" w15:restartNumberingAfterBreak="0">
+    <w:nsid w:val="280618DF"/>
+    <w:multiLevelType w:val="hybridMultilevel"/>
+    <w:tmpl w:val="B4A84068"/>
+    <w:lvl w:ilvl="0" w:tplc="0C090001">
+      <w:start w:val="1"/>
+      <w:numFmt w:val="bullet"/>
+      <w:lvlText w:val=""/>
+      <w:lvlJc w:val="left"/>
+      <w:pPr>
+        <w:ind w:left="720" w:hanging="360"/>
+      </w:pPr>
+      <w:rPr>
+        <w:rFonts w:ascii="Symbol" w:hAnsi="Symbol" w:hint="default"/>
+      </w:rPr>
+    </w:lvl>
+    <w:lvl w:ilvl="1" w:tplc="0C090003" w:tentative="1">
+      <w:start w:val="1"/>
+      <w:numFmt w:val="bullet"/>
+      <w:lvlText w:val="o"/>
+      <w:lvlJc w:val="left"/>
+      <w:pPr>
+        <w:ind w:left="1440" w:hanging="360"/>
+      </w:pPr>
+      <w:rPr>
+        <w:rFonts w:ascii="Courier New" w:hAnsi="Courier New" w:cs="Courier New" w:hint="default"/>
+      </w:rPr>
+    </w:lvl>
+    <w:lvl w:ilvl="2" w:tplc="0C090005" w:tentative="1">
+      <w:start w:val="1"/>
+      <w:numFmt w:val="bullet"/>
+      <w:lvlText w:val=""/>
+      <w:lvlJc w:val="left"/>
+      <w:pPr>
+        <w:ind w:left="2160" w:hanging="360"/>
+      </w:pPr>
+      <w:rPr>
+        <w:rFonts w:ascii="Wingdings" w:hAnsi="Wingdings" w:hint="default"/>
+      </w:rPr>
+    </w:lvl>
+    <w:lvl w:ilvl="3" w:tplc="0C090001" w:tentative="1">
+      <w:start w:val="1"/>
+      <w:numFmt w:val="bullet"/>
+      <w:lvlText w:val=""/>
+      <w:lvlJc w:val="left"/>
+      <w:pPr>
+        <w:ind w:left="2880" w:hanging="360"/>
+      </w:pPr>
+      <w:rPr>
+        <w:rFonts w:ascii="Symbol" w:hAnsi="Symbol" w:hint="default"/>
+      </w:rPr>
+    </w:lvl>
+    <w:lvl w:ilvl="4" w:tplc="0C090003" w:tentative="1">
+      <w:start w:val="1"/>
+      <w:numFmt w:val="bullet"/>
+      <w:lvlText w:val="o"/>
+      <w:lvlJc w:val="left"/>
+      <w:pPr>
+        <w:ind w:left="3600" w:hanging="360"/>
+      </w:pPr>
+      <w:rPr>
+        <w:rFonts w:ascii="Courier New" w:hAnsi="Courier New" w:cs="Courier New" w:hint="default"/>
+      </w:rPr>
+    </w:lvl>
+    <w:lvl w:ilvl="5" w:tplc="0C090005" w:tentative="1">
+      <w:start w:val="1"/>
+      <w:numFmt w:val="bullet"/>
+      <w:lvlText w:val=""/>
+      <w:lvlJc w:val="left"/>
+      <w:pPr>
+        <w:ind w:left="4320" w:hanging="360"/>
+      </w:pPr>
+      <w:rPr>
+        <w:rFonts w:ascii="Wingdings" w:hAnsi="Wingdings" w:hint="default"/>
+      </w:rPr>
+    </w:lvl>
+    <w:lvl w:ilvl="6" w:tplc="0C090001" w:tentative="1">
+      <w:start w:val="1"/>
+      <w:numFmt w:val="bullet"/>
+      <w:lvlText w:val=""/>
+      <w:lvlJc w:val="left"/>
+      <w:pPr>
+        <w:ind w:left="5040" w:hanging="360"/>
+      </w:pPr>
+      <w:rPr>
+        <w:rFonts w:ascii="Symbol" w:hAnsi="Symbol" w:hint="default"/>
+      </w:rPr>
+    </w:lvl>
+    <w:lvl w:ilvl="7" w:tplc="0C090003" w:tentative="1">
+      <w:start w:val="1"/>
+      <w:numFmt w:val="bullet"/>
+      <w:lvlText w:val="o"/>
+      <w:lvlJc w:val="left"/>
+      <w:pPr>
+        <w:ind w:left="5760" w:hanging="360"/>
+      </w:pPr>
+      <w:rPr>
+        <w:rFonts w:ascii="Courier New" w:hAnsi="Courier New" w:cs="Courier New" w:hint="default"/>
+      </w:rPr>
+    </w:lvl>
+    <w:lvl w:ilvl="8" w:tplc="0C090005" w:tentative="1">
+      <w:start w:val="1"/>
+      <w:numFmt w:val="bullet"/>
+      <w:lvlText w:val=""/>
+      <w:lvlJc w:val="left"/>
+      <w:pPr>
+        <w:ind w:left="6480" w:hanging="360"/>
+      </w:pPr>
+      <w:rPr>
+        <w:rFonts w:ascii="Wingdings" w:hAnsi="Wingdings" w:hint="default"/>
+      </w:rPr>
+    </w:lvl>
+  </w:abstractNum>
+  <w:num w:numId="1" w16cid:durableId="2072919131">
+    <w:abstractNumId w:val="0"/>
+  </w:num>
+</w:numbering>
 </file>
 
 <file path=word/styles.xml><?xml version="1.0" encoding="utf-8"?>
@@ -548,6 +699,17 @@
     <w:semiHidden/>
     <w:unhideWhenUsed/>
   </w:style>
+  <w:style w:type="paragraph" w:styleId="ListParagraph">
+    <w:name w:val="List Paragraph"/>
+    <w:basedOn w:val="Normal"/>
+    <w:uiPriority w:val="34"/>
+    <w:qFormat/>
+    <w:rsid w:val="00F24F44"/>
+    <w:pPr>
+      <w:ind w:left="720"/>
+      <w:contextualSpacing/>
+    </w:pPr>
+  </w:style>
 </w:styles>
 </file>
 

</xml_diff>

<commit_message>
Adding my Updated version of File
</commit_message>
<xml_diff>
--- a/ISYS3001.docx
+++ b/ISYS3001.docx
@@ -1,6 +1,6 @@
 
 <file path=word/document.xml><?xml version="1.0" encoding="utf-8"?>
-<w:document xmlns:wpc="http://schemas.microsoft.com/office/word/2010/wordprocessingCanvas" xmlns:cx="http://schemas.microsoft.com/office/drawing/2014/chartex" xmlns:cx1="http://schemas.microsoft.com/office/drawing/2015/9/8/chartex" xmlns:cx2="http://schemas.microsoft.com/office/drawing/2015/10/21/chartex" xmlns:cx3="http://schemas.microsoft.com/office/drawing/2016/5/9/chartex" xmlns:cx4="http://schemas.microsoft.com/office/drawing/2016/5/10/chartex" xmlns:cx5="http://schemas.microsoft.com/office/drawing/2016/5/11/chartex" xmlns:cx6="http://schemas.microsoft.com/office/drawing/2016/5/12/chartex" xmlns:cx7="http://schemas.microsoft.com/office/drawing/2016/5/13/chartex" xmlns:cx8="http://schemas.microsoft.com/office/drawing/2016/5/14/chartex" xmlns:mc="http://schemas.openxmlformats.org/markup-compatibility/2006" xmlns:aink="http://schemas.microsoft.com/office/drawing/2016/ink" xmlns:am3d="http://schemas.microsoft.com/office/drawing/2017/model3d" xmlns:o="urn:schemas-microsoft-com:office:office" xmlns:oel="http://schemas.microsoft.com/office/2019/extlst" xmlns:r="http://schemas.openxmlformats.org/officeDocument/2006/relationships" xmlns:m="http://schemas.openxmlformats.org/officeDocument/2006/math" xmlns:v="urn:schemas-microsoft-com:vml" xmlns:wp14="http://schemas.microsoft.com/office/word/2010/wordprocessingDrawing" xmlns:wp="http://schemas.openxmlformats.org/drawingml/2006/wordprocessingDrawing" xmlns:w10="urn:schemas-microsoft-com:office:word" xmlns:w="http://schemas.openxmlformats.org/wordprocessingml/2006/main" xmlns:w14="http://schemas.microsoft.com/office/word/2010/wordml" xmlns:w15="http://schemas.microsoft.com/office/word/2012/wordml" xmlns:w16cex="http://schemas.microsoft.com/office/word/2018/wordml/cex" xmlns:w16cid="http://schemas.microsoft.com/office/word/2016/wordml/cid" xmlns:w16="http://schemas.microsoft.com/office/word/2018/wordml" xmlns:w16sdtdh="http://schemas.microsoft.com/office/word/2020/wordml/sdtdatahash" xmlns:w16se="http://schemas.microsoft.com/office/word/2015/wordml/symex" xmlns:wpg="http://schemas.microsoft.com/office/word/2010/wordprocessingGroup" xmlns:wpi="http://schemas.microsoft.com/office/word/2010/wordprocessingInk" xmlns:wne="http://schemas.microsoft.com/office/word/2006/wordml" xmlns:wps="http://schemas.microsoft.com/office/word/2010/wordprocessingShape" mc:Ignorable="w14 w15 w16se w16cid w16 w16cex w16sdtdh wp14">
+<w:document xmlns:wpc="http://schemas.microsoft.com/office/word/2010/wordprocessingCanvas" xmlns:cx="http://schemas.microsoft.com/office/drawing/2014/chartex" xmlns:cx1="http://schemas.microsoft.com/office/drawing/2015/9/8/chartex" xmlns:cx2="http://schemas.microsoft.com/office/drawing/2015/10/21/chartex" xmlns:cx3="http://schemas.microsoft.com/office/drawing/2016/5/9/chartex" xmlns:cx4="http://schemas.microsoft.com/office/drawing/2016/5/10/chartex" xmlns:cx5="http://schemas.microsoft.com/office/drawing/2016/5/11/chartex" xmlns:cx6="http://schemas.microsoft.com/office/drawing/2016/5/12/chartex" xmlns:cx7="http://schemas.microsoft.com/office/drawing/2016/5/13/chartex" xmlns:cx8="http://schemas.microsoft.com/office/drawing/2016/5/14/chartex" xmlns:mc="http://schemas.openxmlformats.org/markup-compatibility/2006" xmlns:aink="http://schemas.microsoft.com/office/drawing/2016/ink" xmlns:am3d="http://schemas.microsoft.com/office/drawing/2017/model3d" xmlns:o="urn:schemas-microsoft-com:office:office" xmlns:oel="http://schemas.microsoft.com/office/2019/extlst" xmlns:r="http://schemas.openxmlformats.org/officeDocument/2006/relationships" xmlns:m="http://schemas.openxmlformats.org/officeDocument/2006/math" xmlns:v="urn:schemas-microsoft-com:vml" xmlns:wp14="http://schemas.microsoft.com/office/word/2010/wordprocessingDrawing" xmlns:wp="http://schemas.openxmlformats.org/drawingml/2006/wordprocessingDrawing" xmlns:w10="urn:schemas-microsoft-com:office:word" xmlns:w="http://schemas.openxmlformats.org/wordprocessingml/2006/main" xmlns:w14="http://schemas.microsoft.com/office/word/2010/wordml" xmlns:w15="http://schemas.microsoft.com/office/word/2012/wordml" xmlns:w16cex="http://schemas.microsoft.com/office/word/2018/wordml/cex" xmlns:w16cid="http://schemas.microsoft.com/office/word/2016/wordml/cid" xmlns:w16="http://schemas.microsoft.com/office/word/2018/wordml" xmlns:w16du="http://schemas.microsoft.com/office/word/2023/wordml/word16du" xmlns:w16sdtdh="http://schemas.microsoft.com/office/word/2020/wordml/sdtdatahash" xmlns:w16se="http://schemas.microsoft.com/office/word/2015/wordml/symex" xmlns:wpg="http://schemas.microsoft.com/office/word/2010/wordprocessingGroup" xmlns:wpi="http://schemas.microsoft.com/office/word/2010/wordprocessingInk" xmlns:wne="http://schemas.microsoft.com/office/word/2006/wordml" xmlns:wps="http://schemas.microsoft.com/office/word/2010/wordprocessingShape" mc:Ignorable="w14 w15 w16se w16cid w16 w16cex w16sdtdh wp14">
   <w:body>
     <w:p>
       <w:pPr>
@@ -111,7 +111,120 @@
         <w:t>…</w:t>
       </w:r>
     </w:p>
-    <w:p/>
+    <w:p>
+      <w:pPr>
+        <w:spacing w:line="360" w:lineRule="auto"/>
+        <w:jc w:val="both"/>
+      </w:pPr>
+      <w:r>
+        <w:rPr>
+          <w:b/>
+          <w:bCs/>
+        </w:rPr>
+        <w:t>Version</w:t>
+      </w:r>
+      <w:r>
+        <w:t xml:space="preserve"> </w:t>
+      </w:r>
+      <w:r>
+        <w:rPr>
+          <w:b/>
+          <w:bCs/>
+        </w:rPr>
+        <w:t>Management</w:t>
+      </w:r>
+      <w:r>
+        <w:t xml:space="preserve"> is great to maintain the existing code and add new on daily or sprint basis based on the organization level of working.</w:t>
+      </w:r>
+      <w:r>
+        <w:t xml:space="preserve"> </w:t>
+      </w:r>
+      <w:r>
+        <w:t>Version management systems are essential tools for any software development team. They allow developers to track changes, collaborate effectively, and maintain a record of all code versions.</w:t>
+      </w:r>
+    </w:p>
+    <w:p>
+      <w:pPr>
+        <w:spacing w:line="360" w:lineRule="auto"/>
+        <w:jc w:val="both"/>
+      </w:pPr>
+      <w:r>
+        <w:t xml:space="preserve">By using a version management system, </w:t>
+      </w:r>
+      <w:r>
+        <w:t xml:space="preserve">we developers as a </w:t>
+      </w:r>
+      <w:r>
+        <w:t xml:space="preserve">teams can easily track changes, collaborate on code, and ensure that everyone is working on the latest version of the </w:t>
+      </w:r>
+      <w:r>
+        <w:t>project. Version</w:t>
+      </w:r>
+      <w:r>
+        <w:t xml:space="preserve"> management systems provide the ability to revert to previous versions of code</w:t>
+      </w:r>
+      <w:r>
+        <w:t xml:space="preserve"> too</w:t>
+      </w:r>
+      <w:r>
+        <w:t xml:space="preserve">, which can be incredibly useful in debugging and troubleshooting </w:t>
+      </w:r>
+      <w:r>
+        <w:t>scenarios. With</w:t>
+      </w:r>
+      <w:r>
+        <w:t xml:space="preserve"> a version management system in place, </w:t>
+      </w:r>
+      <w:r>
+        <w:t>we</w:t>
+      </w:r>
+      <w:r>
+        <w:t xml:space="preserve"> can work on different branches of code simultaneously, without interfering with each other's </w:t>
+      </w:r>
+      <w:proofErr w:type="spellStart"/>
+      <w:r>
+        <w:t>work.Version</w:t>
+      </w:r>
+      <w:proofErr w:type="spellEnd"/>
+      <w:r>
+        <w:t xml:space="preserve"> management systems also enable teams to manage multiple releases and product versions, which is particularly important for software products that have a long life cycle.</w:t>
+      </w:r>
+    </w:p>
+    <w:p>
+      <w:pPr>
+        <w:spacing w:line="360" w:lineRule="auto"/>
+        <w:jc w:val="both"/>
+      </w:pPr>
+    </w:p>
+    <w:p>
+      <w:pPr>
+        <w:spacing w:line="360" w:lineRule="auto"/>
+        <w:jc w:val="both"/>
+      </w:pPr>
+      <w:r>
+        <w:t xml:space="preserve">My </w:t>
+      </w:r>
+      <w:r>
+        <w:t>GitHub</w:t>
+      </w:r>
+      <w:r>
+        <w:t xml:space="preserve"> User ID: </w:t>
+      </w:r>
+      <w:hyperlink r:id="rId4" w:history="1">
+        <w:r>
+          <w:rPr>
+            <w:rStyle w:val="Hyperlink"/>
+          </w:rPr>
+          <w:t>@</w:t>
+        </w:r>
+        <w:r>
+          <w:rPr>
+            <w:rStyle w:val="Hyperlink"/>
+          </w:rPr>
+          <w:t>Adnanswat</w:t>
+        </w:r>
+      </w:hyperlink>
+    </w:p>
     <w:sectPr>
       <w:pgSz w:w="11906" w:h="16838"/>
       <w:pgMar w:top="1440" w:right="1440" w:bottom="1440" w:left="1440" w:header="708" w:footer="708" w:gutter="0"/>
@@ -548,6 +661,29 @@
     <w:semiHidden/>
     <w:unhideWhenUsed/>
   </w:style>
+  <w:style w:type="character" w:styleId="Hyperlink">
+    <w:name w:val="Hyperlink"/>
+    <w:basedOn w:val="DefaultParagraphFont"/>
+    <w:uiPriority w:val="99"/>
+    <w:unhideWhenUsed/>
+    <w:rsid w:val="00CE3D0E"/>
+    <w:rPr>
+      <w:color w:val="0563C1" w:themeColor="hyperlink"/>
+      <w:u w:val="single"/>
+    </w:rPr>
+  </w:style>
+  <w:style w:type="character" w:styleId="UnresolvedMention">
+    <w:name w:val="Unresolved Mention"/>
+    <w:basedOn w:val="DefaultParagraphFont"/>
+    <w:uiPriority w:val="99"/>
+    <w:semiHidden/>
+    <w:unhideWhenUsed/>
+    <w:rsid w:val="00CE3D0E"/>
+    <w:rPr>
+      <w:color w:val="605E5C"/>
+      <w:shd w:val="clear" w:color="auto" w:fill="E1DFDD"/>
+    </w:rPr>
+  </w:style>
 </w:styles>
 </file>
 

</xml_diff>

<commit_message>
The Word document called ISYS3001.docx is modified.
The word document called ISYS3001 is modified.
</commit_message>
<xml_diff>
--- a/ISYS3001.docx
+++ b/ISYS3001.docx
@@ -107,8 +107,34 @@
       </w:r>
     </w:p>
     <w:p>
+      <w:pPr>
+        <w:jc w:val="both"/>
+      </w:pPr>
+    </w:p>
+    <w:p>
+      <w:pPr>
+        <w:jc w:val="both"/>
+      </w:pPr>
       <w:r>
         <w:t>…</w:t>
+      </w:r>
+      <w:r>
+        <w:t xml:space="preserve"> </w:t>
+      </w:r>
+      <w:r>
+        <w:t>Version management (also known as version control or source control) is a system or tool that allows users to manage and track changes made to source code or other types of files over time.</w:t>
+      </w:r>
+      <w:r>
+        <w:t xml:space="preserve"> I</w:t>
+      </w:r>
+      <w:r>
+        <w:t xml:space="preserve">t helps teams collaborate on a project and ensures that changes are made in an </w:t>
+      </w:r>
+      <w:r>
+        <w:t>organised</w:t>
+      </w:r>
+      <w:r>
+        <w:t xml:space="preserve"> and controlled manner, improving the overall quality and stability of the project.</w:t>
       </w:r>
     </w:p>
     <w:p/>

</xml_diff>